<commit_message>
Adição da apresentação AVA (pequenas mudanças) Mudanças em Relatório
</commit_message>
<xml_diff>
--- a/ProjetoBanco/Documentos/RelatórioAVABD.docx
+++ b/ProjetoBanco/Documentos/RelatórioAVABD.docx
@@ -718,7 +718,7 @@
           <w:r>
             <w:fldChar w:fldCharType="separate"/>
           </w:r>
-          <w:hyperlink w:anchor="_Toc437596708" w:history="1">
+          <w:hyperlink w:anchor="_Toc437600989" w:history="1">
             <w:r>
               <w:rPr>
                 <w:rStyle w:val="Hyperlink"/>
@@ -762,7 +762,7 @@
                 <w:noProof/>
                 <w:webHidden/>
               </w:rPr>
-              <w:instrText xml:space="preserve"> PAGEREF _Toc437596708 \h </w:instrText>
+              <w:instrText xml:space="preserve"> PAGEREF _Toc437600989 \h </w:instrText>
             </w:r>
             <w:r>
               <w:rPr>
@@ -806,7 +806,7 @@
               <w:lang w:eastAsia="pt-BR"/>
             </w:rPr>
           </w:pPr>
-          <w:hyperlink w:anchor="_Toc437596709" w:history="1">
+          <w:hyperlink w:anchor="_Toc437600990" w:history="1">
             <w:r>
               <w:rPr>
                 <w:rStyle w:val="Hyperlink"/>
@@ -849,7 +849,7 @@
                 <w:noProof/>
                 <w:webHidden/>
               </w:rPr>
-              <w:instrText xml:space="preserve"> PAGEREF _Toc437596709 \h </w:instrText>
+              <w:instrText xml:space="preserve"> PAGEREF _Toc437600990 \h </w:instrText>
             </w:r>
             <w:r>
               <w:rPr>
@@ -893,7 +893,7 @@
               <w:lang w:eastAsia="pt-BR"/>
             </w:rPr>
           </w:pPr>
-          <w:hyperlink w:anchor="_Toc437596710" w:history="1">
+          <w:hyperlink w:anchor="_Toc437600991" w:history="1">
             <w:r>
               <w:rPr>
                 <w:rStyle w:val="Hyperlink"/>
@@ -936,7 +936,7 @@
                 <w:noProof/>
                 <w:webHidden/>
               </w:rPr>
-              <w:instrText xml:space="preserve"> PAGEREF _Toc437596710 \h </w:instrText>
+              <w:instrText xml:space="preserve"> PAGEREF _Toc437600991 \h </w:instrText>
             </w:r>
             <w:r>
               <w:rPr>
@@ -980,7 +980,7 @@
               <w:lang w:eastAsia="pt-BR"/>
             </w:rPr>
           </w:pPr>
-          <w:hyperlink w:anchor="_Toc437596711" w:history="1">
+          <w:hyperlink w:anchor="_Toc437600992" w:history="1">
             <w:r>
               <w:rPr>
                 <w:rStyle w:val="Hyperlink"/>
@@ -1023,7 +1023,7 @@
                 <w:noProof/>
                 <w:webHidden/>
               </w:rPr>
-              <w:instrText xml:space="preserve"> PAGEREF _Toc437596711 \h </w:instrText>
+              <w:instrText xml:space="preserve"> PAGEREF _Toc437600992 \h </w:instrText>
             </w:r>
             <w:r>
               <w:rPr>
@@ -1067,7 +1067,7 @@
               <w:lang w:eastAsia="pt-BR"/>
             </w:rPr>
           </w:pPr>
-          <w:hyperlink w:anchor="_Toc437596712" w:history="1">
+          <w:hyperlink w:anchor="_Toc437600993" w:history="1">
             <w:r>
               <w:rPr>
                 <w:rStyle w:val="Hyperlink"/>
@@ -1109,7 +1109,7 @@
                 <w:noProof/>
                 <w:webHidden/>
               </w:rPr>
-              <w:instrText xml:space="preserve"> PAGEREF _Toc437596712 \h </w:instrText>
+              <w:instrText xml:space="preserve"> PAGEREF _Toc437600993 \h </w:instrText>
             </w:r>
             <w:r>
               <w:rPr>
@@ -1153,7 +1153,7 @@
               <w:lang w:eastAsia="pt-BR"/>
             </w:rPr>
           </w:pPr>
-          <w:hyperlink w:anchor="_Toc437596713" w:history="1">
+          <w:hyperlink w:anchor="_Toc437600994" w:history="1">
             <w:r>
               <w:rPr>
                 <w:rStyle w:val="Hyperlink"/>
@@ -1197,7 +1197,7 @@
                 <w:noProof/>
                 <w:webHidden/>
               </w:rPr>
-              <w:instrText xml:space="preserve"> PAGEREF _Toc437596713 \h </w:instrText>
+              <w:instrText xml:space="preserve"> PAGEREF _Toc437600994 \h </w:instrText>
             </w:r>
             <w:r>
               <w:rPr>
@@ -1241,7 +1241,7 @@
               <w:lang w:eastAsia="pt-BR"/>
             </w:rPr>
           </w:pPr>
-          <w:hyperlink w:anchor="_Toc437596714" w:history="1">
+          <w:hyperlink w:anchor="_Toc437600995" w:history="1">
             <w:r>
               <w:rPr>
                 <w:rStyle w:val="Hyperlink"/>
@@ -1283,7 +1283,7 @@
                 <w:noProof/>
                 <w:webHidden/>
               </w:rPr>
-              <w:instrText xml:space="preserve"> PAGEREF _Toc437596714 \h </w:instrText>
+              <w:instrText xml:space="preserve"> PAGEREF _Toc437600995 \h </w:instrText>
             </w:r>
             <w:r>
               <w:rPr>
@@ -1327,7 +1327,7 @@
               <w:lang w:eastAsia="pt-BR"/>
             </w:rPr>
           </w:pPr>
-          <w:hyperlink w:anchor="_Toc437596715" w:history="1">
+          <w:hyperlink w:anchor="_Toc437600996" w:history="1">
             <w:r>
               <w:rPr>
                 <w:rStyle w:val="Hyperlink"/>
@@ -1371,7 +1371,7 @@
                 <w:noProof/>
                 <w:webHidden/>
               </w:rPr>
-              <w:instrText xml:space="preserve"> PAGEREF _Toc437596715 \h </w:instrText>
+              <w:instrText xml:space="preserve"> PAGEREF _Toc437600996 \h </w:instrText>
             </w:r>
             <w:r>
               <w:rPr>
@@ -1415,7 +1415,7 @@
               <w:lang w:eastAsia="pt-BR"/>
             </w:rPr>
           </w:pPr>
-          <w:hyperlink w:anchor="_Toc437596716" w:history="1">
+          <w:hyperlink w:anchor="_Toc437600997" w:history="1">
             <w:r>
               <w:rPr>
                 <w:rStyle w:val="Hyperlink"/>
@@ -1457,7 +1457,7 @@
                 <w:noProof/>
                 <w:webHidden/>
               </w:rPr>
-              <w:instrText xml:space="preserve"> PAGEREF _Toc437596716 \h </w:instrText>
+              <w:instrText xml:space="preserve"> PAGEREF _Toc437600997 \h </w:instrText>
             </w:r>
             <w:r>
               <w:rPr>
@@ -1540,7 +1540,7 @@
           <w:szCs w:val="22"/>
         </w:rPr>
       </w:pPr>
-      <w:bookmarkStart w:id="0" w:name="_Toc437596708"/>
+      <w:bookmarkStart w:id="0" w:name="_Toc437600989"/>
       <w:r>
         <w:rPr>
           <w:rStyle w:val="normaltextrun"/>
@@ -1706,7 +1706,7 @@
           <w:szCs w:val="12"/>
         </w:rPr>
       </w:pPr>
-      <w:bookmarkStart w:id="1" w:name="_Toc437596709"/>
+      <w:bookmarkStart w:id="1" w:name="_Toc437600990"/>
       <w:r>
         <w:rPr>
           <w:rStyle w:val="normaltextrun"/>
@@ -1741,30 +1741,35 @@
           <w:rStyle w:val="normaltextrun"/>
           <w:rFonts w:ascii="Calibri" w:hAnsi="Calibri" w:cs="Segoe UI"/>
         </w:rPr>
-        <w:t>O Ambiente Virtual de Aprendizagem (AVA) é um sistema usado para facilitar a gerência e a comunicação do corpo discente e docente de uma universidade. Os usuários do sistema têm acesso a serviços do ambiente virtual, tais como: se comunicar com usuários online, criar ou participar de fóruns, criar eventos e visualizar o calendário com os próximos eventos (</w:t>
+        <w:t xml:space="preserve">O Ambiente Virtual de Aprendizagem (AVA) é um sistema usado para facilitar a gerência e a comunicação do corpo discente e docente de uma universidade. Os usuários do sistema têm acesso a serviços do ambiente virtual, tais como: </w:t>
       </w:r>
       <w:r>
         <w:rPr>
           <w:rStyle w:val="normaltextrun"/>
           <w:rFonts w:ascii="Calibri" w:hAnsi="Calibri" w:cs="Segoe UI"/>
-          <w:sz w:val="22"/>
-          <w:szCs w:val="22"/>
-        </w:rPr>
-        <w:t>das disciplinas que está matriculado ou que ministra</w:t>
+        </w:rPr>
+        <w:t>matrícula em uma disciplina, inserção de projetos de pesqu</w:t>
       </w:r>
       <w:r>
         <w:rPr>
           <w:rStyle w:val="normaltextrun"/>
           <w:rFonts w:ascii="Calibri" w:hAnsi="Calibri" w:cs="Segoe UI"/>
         </w:rPr>
-        <w:t>) e ter acesso ao perfil da disciplina. Dentro do sistema também é permitido a disponibilização de atividades pelos professores e submissão da atividade pelo aluno. </w:t>
-      </w:r>
-      <w:r>
-        <w:rPr>
-          <w:rStyle w:val="eop"/>
-          <w:rFonts w:ascii="Calibri" w:hAnsi="Calibri" w:cs="Segoe UI"/>
-        </w:rPr>
-        <w:t> </w:t>
+        <w:t xml:space="preserve">isas, solicitação para participar </w:t>
+      </w:r>
+      <w:r>
+        <w:rPr>
+          <w:rStyle w:val="normaltextrun"/>
+          <w:rFonts w:ascii="Calibri" w:hAnsi="Calibri" w:cs="Segoe UI"/>
+        </w:rPr>
+        <w:t>de projetos etc</w:t>
+      </w:r>
+      <w:r>
+        <w:rPr>
+          <w:rStyle w:val="normaltextrun"/>
+          <w:rFonts w:ascii="Calibri" w:hAnsi="Calibri" w:cs="Segoe UI"/>
+        </w:rPr>
+        <w:t xml:space="preserve">. </w:t>
       </w:r>
     </w:p>
     <w:p>
@@ -1775,7 +1780,7 @@
           <w:szCs w:val="12"/>
         </w:rPr>
       </w:pPr>
-      <w:bookmarkStart w:id="2" w:name="_Toc437596710"/>
+      <w:bookmarkStart w:id="2" w:name="_Toc437600991"/>
       <w:r>
         <w:rPr>
           <w:rStyle w:val="normaltextrun"/>
@@ -1966,15 +1971,31 @@
           <w:rStyle w:val="normaltextrun"/>
           <w:rFonts w:ascii="Calibri" w:hAnsi="Calibri" w:cs="Segoe UI"/>
         </w:rPr>
-        <w:t xml:space="preserve"> horária e nº créditos. Uma disciplina pode exigir nenhum ou alguma(s) disciplina(s) como pré-requisito. Só é </w:t>
-      </w:r>
+        <w:t xml:space="preserve"> horária e nº créditos. Uma disciplina pode exigir nenhum ou </w:t>
+      </w:r>
+      <w:proofErr w:type="gramStart"/>
       <w:r>
         <w:rPr>
           <w:rStyle w:val="normaltextrun"/>
           <w:rFonts w:ascii="Calibri" w:hAnsi="Calibri" w:cs="Segoe UI"/>
         </w:rPr>
+        <w:t>alguma(</w:t>
+      </w:r>
+      <w:proofErr w:type="gramEnd"/>
+      <w:r>
+        <w:rPr>
+          <w:rStyle w:val="normaltextrun"/>
+          <w:rFonts w:ascii="Calibri" w:hAnsi="Calibri" w:cs="Segoe UI"/>
+        </w:rPr>
+        <w:t>s) disciplina(s) como pré-requisito. Só é permitido "pagar" uma disciplina se, e somente se, todos os pré-requisitos forem satisfeitos. Os pré-requisitos da disciplina que o aluno deseja ser matriculado serão comparados com as disciplinas do seu histórico e verificado se os pré-</w:t>
+      </w:r>
+      <w:r>
+        <w:rPr>
+          <w:rStyle w:val="normaltextrun"/>
+          <w:rFonts w:ascii="Calibri" w:hAnsi="Calibri" w:cs="Segoe UI"/>
+        </w:rPr>
         <w:lastRenderedPageBreak/>
-        <w:t>permitido "pagar" uma disciplina se, e somente se, todos os pré-requisitos forem satisfeitos. Os pré-requisitos da disciplina que o aluno deseja ser matriculado serão comparados com as disciplinas do seu histórico e verificado se os pré-requisitos foram “pagos” e aluno obteve êxito (conseguiu aprovação) neles para serem “satisfeitos”. Cada disciplina deve oferecer uma ou mais ofertas de disciplina para a matrícula de alunos, na qual cada oferta está vinculada a uma disciplina. </w:t>
+        <w:t>requisitos foram “pagos” e aluno obteve êxito (conseguiu aprovação) neles para serem “satisfeitos”. Cada disciplina deve oferecer uma ou mais ofertas de disciplina para a matrícula de alunos, na qual cada oferta está vinculada a uma disciplina. </w:t>
       </w:r>
       <w:r>
         <w:rPr>
@@ -2152,7 +2173,23 @@
           <w:rStyle w:val="normaltextrun"/>
           <w:rFonts w:ascii="Calibri" w:hAnsi="Calibri" w:cs="Segoe UI"/>
         </w:rPr>
-        <w:t>A nota de cada aluno, tem como atributos: notas da 1ª VA, 2ª VA, 3ª VA e prova final. Para conseguir aprovação na disciplina, o aluno deve ter uma média igual ou superior a 7 (sete) na oferta da disciplina quando até a realização da terceira VA, e 5 (cinco) ou mais quando realizada a prova final. Conseguindo até o término da oferta da disciplina igual ou acima da média, a situação do aluno naquela disciplina é tida como aprovada. Senão, ele é reprovado. A média é calculada da seguinte forma: (VA1ª Maior Nota + VA 2ª Maior Nota) / 2.  Se não obtiver média suficiente para sua aprovação até a 3ª VA, a sua média final é calculada a seguir: (Média aritmética das duas maiores notas (1ª VA, 2ª VA e 3ª VA) + Nota da prova final) /2. </w:t>
+        <w:t xml:space="preserve">A nota de cada aluno, tem como atributos: notas da 1ª VA, 2ª VA, 3ª VA e prova final. Para conseguir aprovação na disciplina, o aluno deve ter uma média igual ou superior a 7 (sete) na oferta da disciplina quando até a realização da terceira VA, e 5 (cinco) ou mais quando realizada a prova final. Conseguindo até o término da oferta da disciplina igual ou acima da média, a situação do aluno naquela disciplina é tida como aprovada. Senão, ele é reprovado. A média é calculada da seguinte forma: (VA1ª Maior Nota + VA 2ª Maior Nota) / 2.  Se não obtiver média suficiente para sua aprovação até a 3ª VA, a sua média final é calculada a seguir: (Média aritmética das duas maiores notas (1ª VA, 2ª VA e 3ª VA) </w:t>
+      </w:r>
+      <w:proofErr w:type="gramStart"/>
+      <w:r>
+        <w:rPr>
+          <w:rStyle w:val="normaltextrun"/>
+          <w:rFonts w:ascii="Calibri" w:hAnsi="Calibri" w:cs="Segoe UI"/>
+        </w:rPr>
+        <w:t>+</w:t>
+      </w:r>
+      <w:proofErr w:type="gramEnd"/>
+      <w:r>
+        <w:rPr>
+          <w:rStyle w:val="normaltextrun"/>
+          <w:rFonts w:ascii="Calibri" w:hAnsi="Calibri" w:cs="Segoe UI"/>
+        </w:rPr>
+        <w:t xml:space="preserve"> Nota da prova final) /2. </w:t>
       </w:r>
       <w:r>
         <w:rPr>
@@ -2182,7 +2219,23 @@
           <w:rStyle w:val="normaltextrun"/>
           <w:rFonts w:ascii="Calibri" w:hAnsi="Calibri" w:cs="Segoe UI"/>
         </w:rPr>
-        <w:t>Professores podem criar projetos de pesquisas. Um projeto de pesquisa tem um título, um código de identificação, modalidade (PIBIC, PIBIT, PICME etc.), organização (CNPq, FACEPE, Capes etc.), valor da bolsa dada aos interessados e nº de vagas restantes. Um professor pode coordenar mais de um projeto, e um projeto deve ser coordenado por um ou mais professores. </w:t>
+        <w:t xml:space="preserve">Professores podem criar projetos de pesquisas. Um projeto de pesquisa tem um título, um código de identificação, modalidade (PIBIC, PIBIT, PICME etc.), organização (CNPq, FACEPE, </w:t>
+      </w:r>
+      <w:proofErr w:type="gramStart"/>
+      <w:r>
+        <w:rPr>
+          <w:rStyle w:val="normaltextrun"/>
+          <w:rFonts w:ascii="Calibri" w:hAnsi="Calibri" w:cs="Segoe UI"/>
+        </w:rPr>
+        <w:t>Capes</w:t>
+      </w:r>
+      <w:proofErr w:type="gramEnd"/>
+      <w:r>
+        <w:rPr>
+          <w:rStyle w:val="normaltextrun"/>
+          <w:rFonts w:ascii="Calibri" w:hAnsi="Calibri" w:cs="Segoe UI"/>
+        </w:rPr>
+        <w:t xml:space="preserve"> etc.), valor da bolsa dada aos interessados e nº de vagas restantes. Um professor pode coordenar mais de um projeto, e um projeto deve ser coordenado por um ou mais professores. </w:t>
       </w:r>
       <w:r>
         <w:rPr>
@@ -2273,7 +2326,7 @@
           <w:szCs w:val="12"/>
         </w:rPr>
       </w:pPr>
-      <w:bookmarkStart w:id="3" w:name="_Toc437596711"/>
+      <w:bookmarkStart w:id="3" w:name="_Toc437600992"/>
       <w:r>
         <w:rPr>
           <w:rStyle w:val="normaltextrun"/>
@@ -2384,8 +2437,15 @@
           <w:rStyle w:val="normaltextrun"/>
           <w:rFonts w:ascii="Calibri" w:hAnsi="Calibri" w:cs="Segoe UI"/>
         </w:rPr>
+        <w:t xml:space="preserve">Os usuários podem visualizar avisos num quadro (tela) direcionados a ele (por pagar uma oferta de disciplina ou enviado diretamente a ele) ou públicos (todos podem visualizar). Os avisos são organizados de acordo com sua prioridade (prioridade mais alta está acima dos de prioridade mais abaixo). O aviso só pode </w:t>
+      </w:r>
+      <w:r>
+        <w:rPr>
+          <w:rStyle w:val="normaltextrun"/>
+          <w:rFonts w:ascii="Calibri" w:hAnsi="Calibri" w:cs="Segoe UI"/>
+        </w:rPr>
         <w:lastRenderedPageBreak/>
-        <w:t>Os usuários podem visualizar avisos num quadro (tela) direcionados a ele (por pagar uma oferta de disciplina ou enviado diretamente a ele) ou públicos (todos podem visualizar). Os avisos são organizados de acordo com sua prioridade (prioridade mais alta está acima dos de prioridade mais abaixo). O aviso só pode ser visualizado a determinado conjunto, podendo ser direcionado a: uma pessoa, a uma turma (oferta de uma disciplina) ou a todos os usuários.</w:t>
+        <w:t>ser visualizado a determinado conjunto, podendo ser direcionado a: uma pessoa, a uma turma (oferta de uma disciplina) ou a todos os usuários.</w:t>
       </w:r>
       <w:r>
         <w:rPr>
@@ -2422,7 +2482,7 @@
       <w:pPr>
         <w:pStyle w:val="Ttulo1"/>
       </w:pPr>
-      <w:bookmarkStart w:id="4" w:name="_Toc437596712"/>
+      <w:bookmarkStart w:id="4" w:name="_Toc437600993"/>
       <w:r>
         <w:t>Consultas</w:t>
       </w:r>
@@ -2847,7 +2907,7 @@
           <w:rFonts w:eastAsia="Segoe UI"/>
         </w:rPr>
       </w:pPr>
-      <w:bookmarkStart w:id="5" w:name="_Toc437596713"/>
+      <w:bookmarkStart w:id="5" w:name="_Toc437600994"/>
       <w:r>
         <w:rPr>
           <w:rFonts w:eastAsia="Segoe UI"/>
@@ -2987,19 +3047,16 @@
         </w:rPr>
         <w:t>ntidade de créditos, curso na qual foi realizada, departamento.</w:t>
       </w:r>
-      <w:bookmarkStart w:id="6" w:name="_GoBack"/>
+    </w:p>
+    <w:p>
+      <w:pPr>
+        <w:pStyle w:val="Ttulo1"/>
+      </w:pPr>
+      <w:bookmarkStart w:id="6" w:name="_Toc437600995"/>
+      <w:r>
+        <w:t>Casos de Uso</w:t>
+      </w:r>
       <w:bookmarkEnd w:id="6"/>
-    </w:p>
-    <w:p>
-      <w:pPr>
-        <w:pStyle w:val="Ttulo1"/>
-      </w:pPr>
-      <w:bookmarkStart w:id="7" w:name="_Toc437596714"/>
-      <w:r>
-        <w:lastRenderedPageBreak/>
-        <w:t>Casos de Uso</w:t>
-      </w:r>
-      <w:bookmarkEnd w:id="7"/>
     </w:p>
     <w:p>
       <w:pPr>
@@ -3037,6 +3094,7 @@
         <w:rPr>
           <w:rFonts w:cs="Segoe UI"/>
         </w:rPr>
+        <w:lastRenderedPageBreak/>
         <w:t>O administrador seleciona a opção cadastrar usuário</w:t>
       </w:r>
     </w:p>
@@ -3398,7 +3456,21 @@
         <w:rPr>
           <w:rFonts w:cs="Segoe UI"/>
         </w:rPr>
-        <w:t xml:space="preserve">O aluno escolhe os projetos que deseja participar e manda uma requisição para participar do(s) projeto(s) escolhido(s) </w:t>
+        <w:t xml:space="preserve">O aluno escolhe os projetos que deseja participar e manda uma requisição para participar </w:t>
+      </w:r>
+      <w:proofErr w:type="gramStart"/>
+      <w:r>
+        <w:rPr>
+          <w:rFonts w:cs="Segoe UI"/>
+        </w:rPr>
+        <w:t>do(</w:t>
+      </w:r>
+      <w:proofErr w:type="gramEnd"/>
+      <w:r>
+        <w:rPr>
+          <w:rFonts w:cs="Segoe UI"/>
+        </w:rPr>
+        <w:t xml:space="preserve">s) projeto(s) escolhido(s) </w:t>
       </w:r>
     </w:p>
     <w:p>
@@ -3665,14 +3737,14 @@
           <w:rFonts w:eastAsia="Segoe UI"/>
         </w:rPr>
       </w:pPr>
-      <w:bookmarkStart w:id="8" w:name="_Toc437596715"/>
+      <w:bookmarkStart w:id="7" w:name="_Toc437600996"/>
       <w:r>
         <w:rPr>
           <w:rFonts w:eastAsia="Segoe UI"/>
         </w:rPr>
         <w:t>Triggers, procedimento e funções</w:t>
       </w:r>
-      <w:bookmarkEnd w:id="8"/>
+      <w:bookmarkEnd w:id="7"/>
     </w:p>
     <w:p>
       <w:pPr>
@@ -3740,168 +3812,170 @@
         </w:rPr>
       </w:pPr>
       <w:proofErr w:type="spellStart"/>
-      <w:r>
-        <w:rPr>
-          <w:rFonts w:ascii="Calibri" w:hAnsi="Calibri" w:cs="Segoe UI"/>
-          <w:b/>
+      <w:proofErr w:type="gramStart"/>
+      <w:r>
+        <w:rPr>
+          <w:rFonts w:ascii="Calibri" w:hAnsi="Calibri" w:cs="Segoe UI"/>
+          <w:b/>
+          <w:i/>
+          <w:sz w:val="24"/>
+          <w:szCs w:val="24"/>
+        </w:rPr>
+        <w:t>salvarAlunoProjeto</w:t>
+      </w:r>
+      <w:proofErr w:type="spellEnd"/>
+      <w:proofErr w:type="gramEnd"/>
+      <w:r>
+        <w:rPr>
+          <w:rFonts w:ascii="Calibri" w:hAnsi="Calibri" w:cs="Segoe UI"/>
+          <w:b/>
+          <w:i/>
+          <w:sz w:val="24"/>
+          <w:szCs w:val="24"/>
+        </w:rPr>
+        <w:t xml:space="preserve"> </w:t>
+      </w:r>
+      <w:proofErr w:type="spellStart"/>
+      <w:r>
+        <w:rPr>
+          <w:rFonts w:ascii="Calibri" w:hAnsi="Calibri" w:cs="Segoe UI"/>
+          <w:b/>
+          <w:i/>
+          <w:sz w:val="24"/>
+          <w:szCs w:val="24"/>
+        </w:rPr>
+        <w:t>after</w:t>
+      </w:r>
+      <w:proofErr w:type="spellEnd"/>
+      <w:r>
+        <w:rPr>
+          <w:rFonts w:ascii="Calibri" w:hAnsi="Calibri" w:cs="Segoe UI"/>
+          <w:b/>
+          <w:i/>
+          <w:sz w:val="24"/>
+          <w:szCs w:val="24"/>
+        </w:rPr>
+        <w:t xml:space="preserve"> </w:t>
+      </w:r>
+      <w:proofErr w:type="spellStart"/>
+      <w:r>
+        <w:rPr>
+          <w:rFonts w:ascii="Calibri" w:hAnsi="Calibri" w:cs="Segoe UI"/>
+          <w:b/>
+          <w:i/>
+          <w:sz w:val="24"/>
+          <w:szCs w:val="24"/>
+        </w:rPr>
+        <w:t>update</w:t>
+      </w:r>
+      <w:proofErr w:type="spellEnd"/>
+      <w:r>
+        <w:rPr>
+          <w:rFonts w:ascii="Calibri" w:hAnsi="Calibri" w:cs="Segoe UI"/>
+          <w:b/>
+          <w:i/>
+          <w:sz w:val="24"/>
+          <w:szCs w:val="24"/>
+        </w:rPr>
+        <w:t xml:space="preserve"> </w:t>
+      </w:r>
+      <w:proofErr w:type="spellStart"/>
+      <w:r>
+        <w:rPr>
+          <w:rFonts w:ascii="Calibri" w:hAnsi="Calibri" w:cs="Segoe UI"/>
+          <w:b/>
+          <w:i/>
+          <w:sz w:val="24"/>
+          <w:szCs w:val="24"/>
+        </w:rPr>
+        <w:t>on</w:t>
+      </w:r>
+      <w:proofErr w:type="spellEnd"/>
+      <w:r>
+        <w:rPr>
+          <w:rFonts w:ascii="Calibri" w:hAnsi="Calibri" w:cs="Segoe UI"/>
+          <w:b/>
+          <w:i/>
+          <w:sz w:val="24"/>
+          <w:szCs w:val="24"/>
+        </w:rPr>
+        <w:t xml:space="preserve"> </w:t>
+      </w:r>
+      <w:proofErr w:type="spellStart"/>
+      <w:r>
+        <w:rPr>
+          <w:rFonts w:ascii="Calibri" w:hAnsi="Calibri" w:cs="Segoe UI"/>
+          <w:b/>
+          <w:i/>
+          <w:sz w:val="24"/>
+          <w:szCs w:val="24"/>
+        </w:rPr>
+        <w:t>solicitacaoprojeto</w:t>
+      </w:r>
+      <w:proofErr w:type="spellEnd"/>
+      <w:r>
+        <w:rPr>
+          <w:rFonts w:ascii="Calibri" w:hAnsi="Calibri" w:cs="Segoe UI"/>
+          <w:b/>
+          <w:i/>
+          <w:sz w:val="24"/>
+          <w:szCs w:val="24"/>
+        </w:rPr>
+        <w:t xml:space="preserve"> </w:t>
+      </w:r>
+      <w:r>
+        <w:rPr>
+          <w:rFonts w:ascii="Calibri" w:hAnsi="Calibri" w:cs="Segoe UI"/>
+          <w:sz w:val="24"/>
+          <w:szCs w:val="24"/>
+        </w:rPr>
+        <w:t xml:space="preserve">- após qualquer mudança na tabela de </w:t>
+      </w:r>
+      <w:proofErr w:type="spellStart"/>
+      <w:r>
+        <w:rPr>
+          <w:rFonts w:ascii="Calibri" w:hAnsi="Calibri" w:cs="Segoe UI"/>
+          <w:i/>
+          <w:sz w:val="24"/>
+          <w:szCs w:val="24"/>
+        </w:rPr>
+        <w:t>solicitacaoprojeto</w:t>
+      </w:r>
+      <w:proofErr w:type="spellEnd"/>
+      <w:r>
+        <w:rPr>
+          <w:rFonts w:ascii="Calibri" w:hAnsi="Calibri" w:cs="Segoe UI"/>
+          <w:sz w:val="24"/>
+          <w:szCs w:val="24"/>
+        </w:rPr>
+        <w:t xml:space="preserve"> é tomado uma decisão que depende da seguinte condição. Se a variável booleana </w:t>
+      </w:r>
+      <w:r>
+        <w:rPr>
+          <w:rFonts w:ascii="Calibri" w:hAnsi="Calibri" w:cs="Segoe UI"/>
+          <w:i/>
+          <w:sz w:val="24"/>
+          <w:szCs w:val="24"/>
+        </w:rPr>
+        <w:t>estado = 1</w:t>
+      </w:r>
+      <w:r>
+        <w:rPr>
+          <w:rFonts w:ascii="Calibri" w:hAnsi="Calibri" w:cs="Segoe UI"/>
+          <w:sz w:val="24"/>
+          <w:szCs w:val="24"/>
+        </w:rPr>
+        <w:t xml:space="preserve">, que indica que foi aprovada sua solicitação para a entrada no projeto, insira uma linha na tabela de </w:t>
+      </w:r>
+      <w:proofErr w:type="spellStart"/>
+      <w:r>
+        <w:rPr>
+          <w:rFonts w:ascii="Calibri" w:hAnsi="Calibri" w:cs="Segoe UI"/>
           <w:i/>
           <w:sz w:val="24"/>
           <w:szCs w:val="24"/>
         </w:rPr>
         <w:lastRenderedPageBreak/>
-        <w:t>salvarAlunoProjeto</w:t>
-      </w:r>
-      <w:proofErr w:type="spellEnd"/>
-      <w:r>
-        <w:rPr>
-          <w:rFonts w:ascii="Calibri" w:hAnsi="Calibri" w:cs="Segoe UI"/>
-          <w:b/>
-          <w:i/>
-          <w:sz w:val="24"/>
-          <w:szCs w:val="24"/>
-        </w:rPr>
-        <w:t xml:space="preserve"> </w:t>
-      </w:r>
-      <w:proofErr w:type="spellStart"/>
-      <w:r>
-        <w:rPr>
-          <w:rFonts w:ascii="Calibri" w:hAnsi="Calibri" w:cs="Segoe UI"/>
-          <w:b/>
-          <w:i/>
-          <w:sz w:val="24"/>
-          <w:szCs w:val="24"/>
-        </w:rPr>
-        <w:t>after</w:t>
-      </w:r>
-      <w:proofErr w:type="spellEnd"/>
-      <w:r>
-        <w:rPr>
-          <w:rFonts w:ascii="Calibri" w:hAnsi="Calibri" w:cs="Segoe UI"/>
-          <w:b/>
-          <w:i/>
-          <w:sz w:val="24"/>
-          <w:szCs w:val="24"/>
-        </w:rPr>
-        <w:t xml:space="preserve"> </w:t>
-      </w:r>
-      <w:proofErr w:type="spellStart"/>
-      <w:r>
-        <w:rPr>
-          <w:rFonts w:ascii="Calibri" w:hAnsi="Calibri" w:cs="Segoe UI"/>
-          <w:b/>
-          <w:i/>
-          <w:sz w:val="24"/>
-          <w:szCs w:val="24"/>
-        </w:rPr>
-        <w:t>update</w:t>
-      </w:r>
-      <w:proofErr w:type="spellEnd"/>
-      <w:r>
-        <w:rPr>
-          <w:rFonts w:ascii="Calibri" w:hAnsi="Calibri" w:cs="Segoe UI"/>
-          <w:b/>
-          <w:i/>
-          <w:sz w:val="24"/>
-          <w:szCs w:val="24"/>
-        </w:rPr>
-        <w:t xml:space="preserve"> </w:t>
-      </w:r>
-      <w:proofErr w:type="spellStart"/>
-      <w:r>
-        <w:rPr>
-          <w:rFonts w:ascii="Calibri" w:hAnsi="Calibri" w:cs="Segoe UI"/>
-          <w:b/>
-          <w:i/>
-          <w:sz w:val="24"/>
-          <w:szCs w:val="24"/>
-        </w:rPr>
-        <w:t>on</w:t>
-      </w:r>
-      <w:proofErr w:type="spellEnd"/>
-      <w:r>
-        <w:rPr>
-          <w:rFonts w:ascii="Calibri" w:hAnsi="Calibri" w:cs="Segoe UI"/>
-          <w:b/>
-          <w:i/>
-          <w:sz w:val="24"/>
-          <w:szCs w:val="24"/>
-        </w:rPr>
-        <w:t xml:space="preserve"> </w:t>
-      </w:r>
-      <w:proofErr w:type="spellStart"/>
-      <w:r>
-        <w:rPr>
-          <w:rFonts w:ascii="Calibri" w:hAnsi="Calibri" w:cs="Segoe UI"/>
-          <w:b/>
-          <w:i/>
-          <w:sz w:val="24"/>
-          <w:szCs w:val="24"/>
-        </w:rPr>
-        <w:t>solicitacaoprojeto</w:t>
-      </w:r>
-      <w:proofErr w:type="spellEnd"/>
-      <w:r>
-        <w:rPr>
-          <w:rFonts w:ascii="Calibri" w:hAnsi="Calibri" w:cs="Segoe UI"/>
-          <w:b/>
-          <w:i/>
-          <w:sz w:val="24"/>
-          <w:szCs w:val="24"/>
-        </w:rPr>
-        <w:t xml:space="preserve"> </w:t>
-      </w:r>
-      <w:r>
-        <w:rPr>
-          <w:rFonts w:ascii="Calibri" w:hAnsi="Calibri" w:cs="Segoe UI"/>
-          <w:sz w:val="24"/>
-          <w:szCs w:val="24"/>
-        </w:rPr>
-        <w:t xml:space="preserve">- após qualquer mudança na tabela de </w:t>
-      </w:r>
-      <w:proofErr w:type="spellStart"/>
-      <w:r>
-        <w:rPr>
-          <w:rFonts w:ascii="Calibri" w:hAnsi="Calibri" w:cs="Segoe UI"/>
-          <w:i/>
-          <w:sz w:val="24"/>
-          <w:szCs w:val="24"/>
-        </w:rPr>
-        <w:t>solicitacaoprojeto</w:t>
-      </w:r>
-      <w:proofErr w:type="spellEnd"/>
-      <w:r>
-        <w:rPr>
-          <w:rFonts w:ascii="Calibri" w:hAnsi="Calibri" w:cs="Segoe UI"/>
-          <w:sz w:val="24"/>
-          <w:szCs w:val="24"/>
-        </w:rPr>
-        <w:t xml:space="preserve"> é tomado uma decisão que depende da seguinte condição. Se a variável booleana </w:t>
-      </w:r>
-      <w:r>
-        <w:rPr>
-          <w:rFonts w:ascii="Calibri" w:hAnsi="Calibri" w:cs="Segoe UI"/>
-          <w:i/>
-          <w:sz w:val="24"/>
-          <w:szCs w:val="24"/>
-        </w:rPr>
-        <w:t>estado = 1</w:t>
-      </w:r>
-      <w:r>
-        <w:rPr>
-          <w:rFonts w:ascii="Calibri" w:hAnsi="Calibri" w:cs="Segoe UI"/>
-          <w:sz w:val="24"/>
-          <w:szCs w:val="24"/>
-        </w:rPr>
-        <w:t xml:space="preserve">, que indica que foi aprovada sua solicitação para a entrada no projeto, insira uma linha na tabela de </w:t>
-      </w:r>
-      <w:proofErr w:type="spellStart"/>
-      <w:r>
-        <w:rPr>
-          <w:rFonts w:ascii="Calibri" w:hAnsi="Calibri" w:cs="Segoe UI"/>
-          <w:i/>
-          <w:sz w:val="24"/>
-          <w:szCs w:val="24"/>
-        </w:rPr>
         <w:t>participarprojeto</w:t>
       </w:r>
       <w:proofErr w:type="spellEnd"/>
@@ -3985,6 +4059,7 @@
         </w:rPr>
       </w:pPr>
       <w:proofErr w:type="spellStart"/>
+      <w:proofErr w:type="gramStart"/>
       <w:r>
         <w:rPr>
           <w:rFonts w:ascii="Calibri" w:hAnsi="Calibri" w:cs="Segoe UI"/>
@@ -3996,6 +4071,7 @@
         <w:t>inserirAvisoAposMatriculaEInserirNotaNaTabela</w:t>
       </w:r>
       <w:proofErr w:type="spellEnd"/>
+      <w:proofErr w:type="gramEnd"/>
       <w:r>
         <w:rPr>
           <w:rFonts w:ascii="Calibri" w:hAnsi="Calibri" w:cs="Segoe UI"/>
@@ -4114,6 +4190,7 @@
         </w:rPr>
       </w:pPr>
       <w:proofErr w:type="spellStart"/>
+      <w:proofErr w:type="gramStart"/>
       <w:r>
         <w:rPr>
           <w:rFonts w:ascii="Calibri" w:hAnsi="Calibri" w:cs="Segoe UI"/>
@@ -4125,6 +4202,7 @@
         <w:t>inserirAlunoNaOfertaEmHistorico</w:t>
       </w:r>
       <w:proofErr w:type="spellEnd"/>
+      <w:proofErr w:type="gramEnd"/>
       <w:r>
         <w:rPr>
           <w:rFonts w:ascii="Calibri" w:hAnsi="Calibri" w:cs="Segoe UI"/>
@@ -4243,6 +4321,7 @@
         </w:rPr>
       </w:pPr>
       <w:proofErr w:type="spellStart"/>
+      <w:proofErr w:type="gramStart"/>
       <w:r>
         <w:rPr>
           <w:rFonts w:ascii="Calibri" w:hAnsi="Calibri" w:cs="Segoe UI"/>
@@ -4254,6 +4333,7 @@
         <w:t>avisarAlunoNotaECalcularMedia</w:t>
       </w:r>
       <w:proofErr w:type="spellEnd"/>
+      <w:proofErr w:type="gramEnd"/>
       <w:r>
         <w:rPr>
           <w:rFonts w:ascii="Calibri" w:hAnsi="Calibri" w:cs="Segoe UI"/>
@@ -4339,6 +4419,7 @@
         <w:t xml:space="preserve"> - após uma modificação de uma nota na tabela nota. O aluno associado àquela nota modificada, receberá um aviso informando que sua nota já se encontra no sistema, e, portanto, pode ser consultada. Além disso sua nota é calculada toda vez que uma nota é atualizada, chamando o procedimento </w:t>
       </w:r>
       <w:proofErr w:type="spellStart"/>
+      <w:proofErr w:type="gramStart"/>
       <w:r>
         <w:rPr>
           <w:rFonts w:ascii="Calibri" w:hAnsi="Calibri" w:cs="Segoe UI"/>
@@ -4356,7 +4437,17 @@
           <w:sz w:val="24"/>
           <w:szCs w:val="24"/>
         </w:rPr>
-        <w:t>()</w:t>
+        <w:t>(</w:t>
+      </w:r>
+      <w:proofErr w:type="gramEnd"/>
+      <w:r>
+        <w:rPr>
+          <w:rFonts w:ascii="Calibri" w:hAnsi="Calibri" w:cs="Segoe UI"/>
+          <w:i/>
+          <w:sz w:val="24"/>
+          <w:szCs w:val="24"/>
+        </w:rPr>
+        <w:t>)</w:t>
       </w:r>
       <w:r>
         <w:rPr>
@@ -4391,6 +4482,7 @@
         </w:rPr>
       </w:pPr>
       <w:proofErr w:type="spellStart"/>
+      <w:proofErr w:type="gramStart"/>
       <w:r>
         <w:rPr>
           <w:rFonts w:ascii="Calibri" w:hAnsi="Calibri" w:cs="Segoe UI"/>
@@ -4402,6 +4494,7 @@
         <w:t>atualizarNAlunosOferta</w:t>
       </w:r>
       <w:proofErr w:type="spellEnd"/>
+      <w:proofErr w:type="gramEnd"/>
       <w:r>
         <w:rPr>
           <w:rFonts w:ascii="Calibri" w:hAnsi="Calibri" w:cs="Segoe UI"/>
@@ -4560,6 +4653,7 @@
         </w:rPr>
       </w:pPr>
       <w:proofErr w:type="spellStart"/>
+      <w:proofErr w:type="gramStart"/>
       <w:r>
         <w:rPr>
           <w:rFonts w:ascii="Calibri" w:hAnsi="Calibri" w:cs="Segoe UI"/>
@@ -4571,6 +4665,7 @@
         <w:t>atualizarNAlunosCurso</w:t>
       </w:r>
       <w:proofErr w:type="spellEnd"/>
+      <w:proofErr w:type="gramEnd"/>
       <w:r>
         <w:rPr>
           <w:rFonts w:ascii="Calibri" w:hAnsi="Calibri" w:cs="Segoe UI"/>
@@ -4744,6 +4839,7 @@
         </w:rPr>
       </w:pPr>
       <w:proofErr w:type="spellStart"/>
+      <w:proofErr w:type="gramStart"/>
       <w:r>
         <w:rPr>
           <w:rFonts w:ascii="Calibri" w:hAnsi="Calibri" w:cs="Segoe UI"/>
@@ -4755,6 +4851,7 @@
         <w:t>criarAvisoProjeto</w:t>
       </w:r>
       <w:proofErr w:type="spellEnd"/>
+      <w:proofErr w:type="gramEnd"/>
       <w:r>
         <w:rPr>
           <w:rFonts w:ascii="Calibri" w:hAnsi="Calibri" w:cs="Segoe UI"/>
@@ -4868,6 +4965,7 @@
         </w:rPr>
       </w:pPr>
       <w:proofErr w:type="spellStart"/>
+      <w:proofErr w:type="gramStart"/>
       <w:r>
         <w:rPr>
           <w:rFonts w:ascii="Calibri" w:hAnsi="Calibri" w:cs="Segoe UI"/>
@@ -4879,6 +4977,7 @@
         <w:t>avisarProfessorDeSolicitacao</w:t>
       </w:r>
       <w:proofErr w:type="spellEnd"/>
+      <w:proofErr w:type="gramEnd"/>
       <w:r>
         <w:rPr>
           <w:rFonts w:ascii="Calibri" w:hAnsi="Calibri" w:cs="Segoe UI"/>
@@ -4992,6 +5091,7 @@
         </w:rPr>
       </w:pPr>
       <w:proofErr w:type="spellStart"/>
+      <w:proofErr w:type="gramStart"/>
       <w:r>
         <w:rPr>
           <w:rFonts w:ascii="Calibri" w:hAnsi="Calibri" w:cs="Segoe UI"/>
@@ -5003,6 +5103,7 @@
         <w:t>atualizarNVagasProjeto</w:t>
       </w:r>
       <w:proofErr w:type="spellEnd"/>
+      <w:proofErr w:type="gramEnd"/>
       <w:r>
         <w:rPr>
           <w:rFonts w:ascii="Calibri" w:hAnsi="Calibri" w:cs="Segoe UI"/>
@@ -5145,7 +5246,45 @@
           <w:sz w:val="24"/>
           <w:szCs w:val="24"/>
         </w:rPr>
-        <w:t xml:space="preserve"> </w:t>
+        <w:t xml:space="preserve"> na tabela </w:t>
+      </w:r>
+      <w:proofErr w:type="spellStart"/>
+      <w:r>
+        <w:rPr>
+          <w:rFonts w:ascii="Calibri" w:hAnsi="Calibri" w:cs="Segoe UI"/>
+          <w:i/>
+          <w:sz w:val="24"/>
+          <w:szCs w:val="24"/>
+        </w:rPr>
+        <w:t>projetopesquisa</w:t>
+      </w:r>
+      <w:proofErr w:type="spellEnd"/>
+      <w:r>
+        <w:rPr>
+          <w:rFonts w:ascii="Calibri" w:hAnsi="Calibri" w:cs="Segoe UI"/>
+          <w:sz w:val="24"/>
+          <w:szCs w:val="24"/>
+        </w:rPr>
+        <w:t xml:space="preserve">, respectivamente. Além disso, é criado um aviso para informar aos interessados, a depender do que tenha acontecido com a tabela. Se houve uma inserção na tabela </w:t>
+      </w:r>
+      <w:proofErr w:type="spellStart"/>
+      <w:r>
+        <w:rPr>
+          <w:rFonts w:ascii="Calibri" w:hAnsi="Calibri" w:cs="Segoe UI"/>
+          <w:i/>
+          <w:sz w:val="24"/>
+          <w:szCs w:val="24"/>
+        </w:rPr>
+        <w:t>participarprojeto</w:t>
+      </w:r>
+      <w:proofErr w:type="spellEnd"/>
+      <w:r>
+        <w:rPr>
+          <w:rFonts w:ascii="Calibri" w:hAnsi="Calibri" w:cs="Segoe UI"/>
+          <w:sz w:val="24"/>
+          <w:szCs w:val="24"/>
+        </w:rPr>
+        <w:t xml:space="preserve">, um aviso é criado somente para o aluno que conseguiu a confirmação de sua solicitação de participar </w:t>
       </w:r>
       <w:r>
         <w:rPr>
@@ -5154,45 +5293,7 @@
           <w:szCs w:val="24"/>
         </w:rPr>
         <w:lastRenderedPageBreak/>
-        <w:t xml:space="preserve">na tabela </w:t>
-      </w:r>
-      <w:proofErr w:type="spellStart"/>
-      <w:r>
-        <w:rPr>
-          <w:rFonts w:ascii="Calibri" w:hAnsi="Calibri" w:cs="Segoe UI"/>
-          <w:i/>
-          <w:sz w:val="24"/>
-          <w:szCs w:val="24"/>
-        </w:rPr>
-        <w:t>projetopesquisa</w:t>
-      </w:r>
-      <w:proofErr w:type="spellEnd"/>
-      <w:r>
-        <w:rPr>
-          <w:rFonts w:ascii="Calibri" w:hAnsi="Calibri" w:cs="Segoe UI"/>
-          <w:sz w:val="24"/>
-          <w:szCs w:val="24"/>
-        </w:rPr>
-        <w:t xml:space="preserve">, respectivamente. Além disso, é criado um aviso para informar aos interessados, a depender do que tenha acontecido com a tabela. Se houve uma inserção na tabela </w:t>
-      </w:r>
-      <w:proofErr w:type="spellStart"/>
-      <w:r>
-        <w:rPr>
-          <w:rFonts w:ascii="Calibri" w:hAnsi="Calibri" w:cs="Segoe UI"/>
-          <w:i/>
-          <w:sz w:val="24"/>
-          <w:szCs w:val="24"/>
-        </w:rPr>
-        <w:t>participarprojeto</w:t>
-      </w:r>
-      <w:proofErr w:type="spellEnd"/>
-      <w:r>
-        <w:rPr>
-          <w:rFonts w:ascii="Calibri" w:hAnsi="Calibri" w:cs="Segoe UI"/>
-          <w:sz w:val="24"/>
-          <w:szCs w:val="24"/>
-        </w:rPr>
-        <w:t>, um aviso é criado somente para o aluno que conseguiu a confirmação de sua solicitação de participar projeto de pesquisa. Se houve uma deleção, um aluno deixou de participar de um projeto, um aviso é criado direcionados a todos os alunos sobre a oportunidade de uma vaga no projeto.</w:t>
+        <w:t>projeto de pesquisa. Se houve uma deleção, um aluno deixou de participar de um projeto, um aviso é criado direcionados a todos os alunos sobre a oportunidade de uma vaga no projeto.</w:t>
       </w:r>
     </w:p>
     <w:p>
@@ -5244,16 +5345,18 @@
         </w:rPr>
         <w:t>atualizarNAlunosCursoQuandoNull</w:t>
       </w:r>
-      <w:proofErr w:type="spellEnd"/>
-      <w:r>
-        <w:rPr>
-          <w:rFonts w:ascii="Calibri" w:hAnsi="Calibri" w:cs="Segoe UI"/>
-          <w:b/>
-          <w:i/>
-          <w:sz w:val="24"/>
-          <w:szCs w:val="24"/>
-        </w:rPr>
-        <w:t xml:space="preserve"> (in </w:t>
+      <w:bookmarkStart w:id="8" w:name="_GoBack"/>
+      <w:bookmarkEnd w:id="8"/>
+      <w:proofErr w:type="spellEnd"/>
+      <w:r>
+        <w:rPr>
+          <w:rFonts w:ascii="Calibri" w:hAnsi="Calibri" w:cs="Segoe UI"/>
+          <w:b/>
+          <w:i/>
+          <w:sz w:val="24"/>
+          <w:szCs w:val="24"/>
+        </w:rPr>
+        <w:t xml:space="preserve">(in </w:t>
       </w:r>
       <w:proofErr w:type="spellStart"/>
       <w:r>
@@ -5343,6 +5446,7 @@
         </w:rPr>
       </w:pPr>
       <w:proofErr w:type="spellStart"/>
+      <w:proofErr w:type="gramStart"/>
       <w:r>
         <w:rPr>
           <w:rFonts w:ascii="Calibri" w:hAnsi="Calibri" w:cs="Segoe UI"/>
@@ -5362,7 +5466,18 @@
           <w:sz w:val="24"/>
           <w:szCs w:val="24"/>
         </w:rPr>
-        <w:t xml:space="preserve"> (in </w:t>
+        <w:t>(</w:t>
+      </w:r>
+      <w:proofErr w:type="gramEnd"/>
+      <w:r>
+        <w:rPr>
+          <w:rFonts w:ascii="Calibri" w:hAnsi="Calibri" w:cs="Segoe UI"/>
+          <w:b/>
+          <w:i/>
+          <w:sz w:val="24"/>
+          <w:szCs w:val="24"/>
+        </w:rPr>
+        <w:t xml:space="preserve">in </w:t>
       </w:r>
       <w:proofErr w:type="spellStart"/>
       <w:r>
@@ -5452,6 +5567,7 @@
         </w:rPr>
       </w:pPr>
       <w:proofErr w:type="spellStart"/>
+      <w:proofErr w:type="gramStart"/>
       <w:r>
         <w:rPr>
           <w:rFonts w:ascii="Calibri" w:hAnsi="Calibri" w:cs="Segoe UI"/>
@@ -5471,7 +5587,18 @@
           <w:sz w:val="24"/>
           <w:szCs w:val="24"/>
         </w:rPr>
-        <w:t>()</w:t>
+        <w:t>(</w:t>
+      </w:r>
+      <w:proofErr w:type="gramEnd"/>
+      <w:r>
+        <w:rPr>
+          <w:rFonts w:ascii="Calibri" w:hAnsi="Calibri" w:cs="Segoe UI"/>
+          <w:b/>
+          <w:i/>
+          <w:sz w:val="24"/>
+          <w:szCs w:val="24"/>
+        </w:rPr>
+        <w:t>)</w:t>
       </w:r>
       <w:r>
         <w:rPr>
@@ -5612,6 +5739,7 @@
         </w:rPr>
       </w:pPr>
       <w:proofErr w:type="spellStart"/>
+      <w:proofErr w:type="gramStart"/>
       <w:r>
         <w:rPr>
           <w:rFonts w:ascii="Calibri" w:hAnsi="Calibri" w:cs="Segoe UI"/>
@@ -5631,7 +5759,18 @@
           <w:sz w:val="24"/>
           <w:szCs w:val="24"/>
         </w:rPr>
-        <w:t xml:space="preserve">() </w:t>
+        <w:t>(</w:t>
+      </w:r>
+      <w:proofErr w:type="gramEnd"/>
+      <w:r>
+        <w:rPr>
+          <w:rFonts w:ascii="Calibri" w:hAnsi="Calibri" w:cs="Segoe UI"/>
+          <w:b/>
+          <w:i/>
+          <w:sz w:val="24"/>
+          <w:szCs w:val="24"/>
+        </w:rPr>
+        <w:t xml:space="preserve">) </w:t>
       </w:r>
       <w:r>
         <w:rPr>
@@ -5772,6 +5911,7 @@
         </w:rPr>
       </w:pPr>
       <w:proofErr w:type="spellStart"/>
+      <w:proofErr w:type="gramStart"/>
       <w:r>
         <w:rPr>
           <w:rFonts w:ascii="Calibri" w:hAnsi="Calibri" w:cs="Segoe UI"/>
@@ -5791,7 +5931,18 @@
           <w:sz w:val="24"/>
           <w:szCs w:val="24"/>
         </w:rPr>
-        <w:t xml:space="preserve">(in </w:t>
+        <w:t>(</w:t>
+      </w:r>
+      <w:proofErr w:type="gramEnd"/>
+      <w:r>
+        <w:rPr>
+          <w:rFonts w:ascii="Calibri" w:hAnsi="Calibri" w:cs="Segoe UI"/>
+          <w:b/>
+          <w:i/>
+          <w:sz w:val="24"/>
+          <w:szCs w:val="24"/>
+        </w:rPr>
+        <w:t xml:space="preserve">in </w:t>
       </w:r>
       <w:proofErr w:type="spellStart"/>
       <w:r>
@@ -5881,6 +6032,7 @@
         </w:rPr>
       </w:pPr>
       <w:proofErr w:type="spellStart"/>
+      <w:proofErr w:type="gramStart"/>
       <w:r>
         <w:rPr>
           <w:rFonts w:ascii="Calibri" w:hAnsi="Calibri" w:cs="Segoe UI"/>
@@ -5903,6 +6055,7 @@
         <w:t>(</w:t>
       </w:r>
       <w:proofErr w:type="spellStart"/>
+      <w:proofErr w:type="gramEnd"/>
       <w:r>
         <w:rPr>
           <w:rFonts w:ascii="Calibri" w:hAnsi="Calibri" w:cs="Segoe UI"/>
@@ -6172,6 +6325,7 @@
         <w:t xml:space="preserve"> </w:t>
       </w:r>
       <w:proofErr w:type="spellStart"/>
+      <w:proofErr w:type="gramStart"/>
       <w:r>
         <w:rPr>
           <w:rFonts w:ascii="Calibri" w:hAnsi="Calibri" w:cs="Segoe UI"/>
@@ -6189,7 +6343,17 @@
           <w:sz w:val="24"/>
           <w:szCs w:val="24"/>
         </w:rPr>
-        <w:t>(14)</w:t>
+        <w:t>(</w:t>
+      </w:r>
+      <w:proofErr w:type="gramEnd"/>
+      <w:r>
+        <w:rPr>
+          <w:rFonts w:ascii="Calibri" w:hAnsi="Calibri" w:cs="Segoe UI"/>
+          <w:i/>
+          <w:sz w:val="24"/>
+          <w:szCs w:val="24"/>
+        </w:rPr>
+        <w:t>14)</w:t>
       </w:r>
       <w:r>
         <w:rPr>
@@ -6216,6 +6380,7 @@
         </w:rPr>
       </w:pPr>
       <w:proofErr w:type="spellStart"/>
+      <w:proofErr w:type="gramStart"/>
       <w:r>
         <w:rPr>
           <w:rFonts w:ascii="Calibri" w:hAnsi="Calibri" w:cs="Segoe UI"/>
@@ -6235,7 +6400,18 @@
           <w:sz w:val="24"/>
           <w:szCs w:val="24"/>
         </w:rPr>
-        <w:t>()</w:t>
+        <w:t>(</w:t>
+      </w:r>
+      <w:proofErr w:type="gramEnd"/>
+      <w:r>
+        <w:rPr>
+          <w:rFonts w:ascii="Calibri" w:hAnsi="Calibri" w:cs="Segoe UI"/>
+          <w:b/>
+          <w:i/>
+          <w:sz w:val="24"/>
+          <w:szCs w:val="24"/>
+        </w:rPr>
+        <w:t>)</w:t>
       </w:r>
       <w:r>
         <w:rPr>
@@ -6366,6 +6542,7 @@
         </w:rPr>
       </w:pPr>
       <w:proofErr w:type="spellStart"/>
+      <w:proofErr w:type="gramStart"/>
       <w:r>
         <w:rPr>
           <w:rFonts w:ascii="Calibri" w:hAnsi="Calibri" w:cs="Segoe UI"/>
@@ -6385,7 +6562,18 @@
           <w:sz w:val="24"/>
           <w:szCs w:val="24"/>
         </w:rPr>
-        <w:t xml:space="preserve">(in </w:t>
+        <w:t>(</w:t>
+      </w:r>
+      <w:proofErr w:type="gramEnd"/>
+      <w:r>
+        <w:rPr>
+          <w:rFonts w:ascii="Calibri" w:hAnsi="Calibri" w:cs="Segoe UI"/>
+          <w:b/>
+          <w:i/>
+          <w:sz w:val="24"/>
+          <w:szCs w:val="24"/>
+        </w:rPr>
+        <w:t xml:space="preserve">in </w:t>
       </w:r>
       <w:proofErr w:type="spellStart"/>
       <w:r>
@@ -6605,6 +6793,7 @@
         <w:t xml:space="preserve"> </w:t>
       </w:r>
       <w:proofErr w:type="spellStart"/>
+      <w:proofErr w:type="gramStart"/>
       <w:r>
         <w:rPr>
           <w:rFonts w:ascii="Calibri" w:hAnsi="Calibri" w:cs="Segoe UI"/>
@@ -6622,7 +6811,17 @@
           <w:sz w:val="24"/>
           <w:szCs w:val="24"/>
         </w:rPr>
-        <w:t>(14)</w:t>
+        <w:t>(</w:t>
+      </w:r>
+      <w:proofErr w:type="gramEnd"/>
+      <w:r>
+        <w:rPr>
+          <w:rFonts w:ascii="Calibri" w:hAnsi="Calibri" w:cs="Segoe UI"/>
+          <w:i/>
+          <w:sz w:val="24"/>
+          <w:szCs w:val="24"/>
+        </w:rPr>
+        <w:t>14)</w:t>
       </w:r>
       <w:r>
         <w:rPr>
@@ -6791,15 +6990,15 @@
         </w:rPr>
       </w:pPr>
       <w:proofErr w:type="spellStart"/>
-      <w:r>
-        <w:rPr>
-          <w:rFonts w:ascii="Calibri" w:hAnsi="Calibri" w:cs="Segoe UI"/>
-          <w:b/>
-          <w:i/>
-          <w:sz w:val="24"/>
-          <w:szCs w:val="24"/>
-        </w:rPr>
-        <w:lastRenderedPageBreak/>
+      <w:proofErr w:type="gramStart"/>
+      <w:r>
+        <w:rPr>
+          <w:rFonts w:ascii="Calibri" w:hAnsi="Calibri" w:cs="Segoe UI"/>
+          <w:b/>
+          <w:i/>
+          <w:sz w:val="24"/>
+          <w:szCs w:val="24"/>
+        </w:rPr>
         <w:t>adicionarProfessorAOferta</w:t>
       </w:r>
       <w:proofErr w:type="spellEnd"/>
@@ -6811,7 +7010,18 @@
           <w:sz w:val="24"/>
           <w:szCs w:val="24"/>
         </w:rPr>
-        <w:t xml:space="preserve">(in </w:t>
+        <w:t>(</w:t>
+      </w:r>
+      <w:proofErr w:type="gramEnd"/>
+      <w:r>
+        <w:rPr>
+          <w:rFonts w:ascii="Calibri" w:hAnsi="Calibri" w:cs="Segoe UI"/>
+          <w:b/>
+          <w:i/>
+          <w:sz w:val="24"/>
+          <w:szCs w:val="24"/>
+        </w:rPr>
+        <w:t xml:space="preserve">in </w:t>
       </w:r>
       <w:proofErr w:type="spellStart"/>
       <w:r>
@@ -6958,6 +7168,7 @@
         <w:t xml:space="preserve"> </w:t>
       </w:r>
       <w:proofErr w:type="spellStart"/>
+      <w:proofErr w:type="gramStart"/>
       <w:r>
         <w:rPr>
           <w:rFonts w:ascii="Calibri" w:hAnsi="Calibri" w:cs="Segoe UI"/>
@@ -6975,7 +7186,17 @@
           <w:sz w:val="24"/>
           <w:szCs w:val="24"/>
         </w:rPr>
-        <w:t>(14),</w:t>
+        <w:t>(</w:t>
+      </w:r>
+      <w:proofErr w:type="gramEnd"/>
+      <w:r>
+        <w:rPr>
+          <w:rFonts w:ascii="Calibri" w:hAnsi="Calibri" w:cs="Segoe UI"/>
+          <w:i/>
+          <w:sz w:val="24"/>
+          <w:szCs w:val="24"/>
+        </w:rPr>
+        <w:t>14),</w:t>
       </w:r>
       <w:r>
         <w:rPr>
@@ -7050,14 +7271,16 @@
         </w:rPr>
       </w:pPr>
       <w:proofErr w:type="spellStart"/>
-      <w:r>
-        <w:rPr>
-          <w:rFonts w:ascii="Calibri" w:hAnsi="Calibri" w:cs="Segoe UI"/>
-          <w:b/>
-          <w:i/>
-          <w:sz w:val="24"/>
-          <w:szCs w:val="24"/>
-        </w:rPr>
+      <w:proofErr w:type="gramStart"/>
+      <w:r>
+        <w:rPr>
+          <w:rFonts w:ascii="Calibri" w:hAnsi="Calibri" w:cs="Segoe UI"/>
+          <w:b/>
+          <w:i/>
+          <w:sz w:val="24"/>
+          <w:szCs w:val="24"/>
+        </w:rPr>
+        <w:lastRenderedPageBreak/>
         <w:t>adicionarSolicitacaoDeProjetoDeUmAluno</w:t>
       </w:r>
       <w:proofErr w:type="spellEnd"/>
@@ -7069,7 +7292,18 @@
           <w:sz w:val="24"/>
           <w:szCs w:val="24"/>
         </w:rPr>
-        <w:t xml:space="preserve">(in </w:t>
+        <w:t>(</w:t>
+      </w:r>
+      <w:proofErr w:type="gramEnd"/>
+      <w:r>
+        <w:rPr>
+          <w:rFonts w:ascii="Calibri" w:hAnsi="Calibri" w:cs="Segoe UI"/>
+          <w:b/>
+          <w:i/>
+          <w:sz w:val="24"/>
+          <w:szCs w:val="24"/>
+        </w:rPr>
+        <w:t xml:space="preserve">in </w:t>
       </w:r>
       <w:proofErr w:type="spellStart"/>
       <w:r>
@@ -7216,6 +7450,7 @@
         <w:t xml:space="preserve"> </w:t>
       </w:r>
       <w:proofErr w:type="spellStart"/>
+      <w:proofErr w:type="gramStart"/>
       <w:r>
         <w:rPr>
           <w:rFonts w:ascii="Calibri" w:hAnsi="Calibri" w:cs="Segoe UI"/>
@@ -7233,7 +7468,17 @@
           <w:sz w:val="24"/>
           <w:szCs w:val="24"/>
         </w:rPr>
-        <w:t>(14),</w:t>
+        <w:t>(</w:t>
+      </w:r>
+      <w:proofErr w:type="gramEnd"/>
+      <w:r>
+        <w:rPr>
+          <w:rFonts w:ascii="Calibri" w:hAnsi="Calibri" w:cs="Segoe UI"/>
+          <w:i/>
+          <w:sz w:val="24"/>
+          <w:szCs w:val="24"/>
+        </w:rPr>
+        <w:t>14),</w:t>
       </w:r>
       <w:r>
         <w:rPr>
@@ -7308,6 +7553,7 @@
         </w:rPr>
       </w:pPr>
       <w:proofErr w:type="spellStart"/>
+      <w:proofErr w:type="gramStart"/>
       <w:r>
         <w:rPr>
           <w:rFonts w:ascii="Calibri" w:hAnsi="Calibri" w:cs="Segoe UI"/>
@@ -7327,7 +7573,18 @@
           <w:sz w:val="24"/>
           <w:szCs w:val="24"/>
         </w:rPr>
-        <w:t xml:space="preserve"> (in </w:t>
+        <w:t>(</w:t>
+      </w:r>
+      <w:proofErr w:type="gramEnd"/>
+      <w:r>
+        <w:rPr>
+          <w:rFonts w:ascii="Calibri" w:hAnsi="Calibri" w:cs="Segoe UI"/>
+          <w:b/>
+          <w:i/>
+          <w:sz w:val="24"/>
+          <w:szCs w:val="24"/>
+        </w:rPr>
+        <w:t xml:space="preserve">in </w:t>
       </w:r>
       <w:proofErr w:type="spellStart"/>
       <w:r>
@@ -7506,6 +7763,7 @@
         <w:t xml:space="preserve"> </w:t>
       </w:r>
       <w:proofErr w:type="spellStart"/>
+      <w:proofErr w:type="gramStart"/>
       <w:r>
         <w:rPr>
           <w:rFonts w:ascii="Calibri" w:hAnsi="Calibri" w:cs="Segoe UI"/>
@@ -7523,7 +7781,17 @@
           <w:sz w:val="24"/>
           <w:szCs w:val="24"/>
         </w:rPr>
-        <w:t>(14)</w:t>
+        <w:t>(</w:t>
+      </w:r>
+      <w:proofErr w:type="gramEnd"/>
+      <w:r>
+        <w:rPr>
+          <w:rFonts w:ascii="Calibri" w:hAnsi="Calibri" w:cs="Segoe UI"/>
+          <w:i/>
+          <w:sz w:val="24"/>
+          <w:szCs w:val="24"/>
+        </w:rPr>
+        <w:t>14)</w:t>
       </w:r>
       <w:r>
         <w:rPr>
@@ -7598,6 +7866,7 @@
         </w:rPr>
       </w:pPr>
       <w:proofErr w:type="spellStart"/>
+      <w:proofErr w:type="gramStart"/>
       <w:r>
         <w:rPr>
           <w:rFonts w:ascii="Calibri" w:hAnsi="Calibri" w:cs="Segoe UI"/>
@@ -7617,7 +7886,18 @@
           <w:sz w:val="24"/>
           <w:szCs w:val="24"/>
         </w:rPr>
-        <w:t xml:space="preserve"> (in </w:t>
+        <w:t>(</w:t>
+      </w:r>
+      <w:proofErr w:type="gramEnd"/>
+      <w:r>
+        <w:rPr>
+          <w:rFonts w:ascii="Calibri" w:hAnsi="Calibri" w:cs="Segoe UI"/>
+          <w:b/>
+          <w:i/>
+          <w:sz w:val="24"/>
+          <w:szCs w:val="24"/>
+        </w:rPr>
+        <w:t xml:space="preserve">in </w:t>
       </w:r>
       <w:proofErr w:type="spellStart"/>
       <w:r>
@@ -7783,6 +8063,7 @@
         <w:t xml:space="preserve"> </w:t>
       </w:r>
       <w:proofErr w:type="spellStart"/>
+      <w:proofErr w:type="gramStart"/>
       <w:r>
         <w:rPr>
           <w:rFonts w:ascii="Calibri" w:hAnsi="Calibri" w:cs="Segoe UI"/>
@@ -7800,7 +8081,17 @@
           <w:sz w:val="24"/>
           <w:szCs w:val="24"/>
         </w:rPr>
-        <w:t>(14)</w:t>
+        <w:t>(</w:t>
+      </w:r>
+      <w:proofErr w:type="gramEnd"/>
+      <w:r>
+        <w:rPr>
+          <w:rFonts w:ascii="Calibri" w:hAnsi="Calibri" w:cs="Segoe UI"/>
+          <w:i/>
+          <w:sz w:val="24"/>
+          <w:szCs w:val="24"/>
+        </w:rPr>
+        <w:t>14)</w:t>
       </w:r>
       <w:r>
         <w:rPr>
@@ -7942,6 +8233,7 @@
         </w:rPr>
       </w:pPr>
       <w:proofErr w:type="spellStart"/>
+      <w:proofErr w:type="gramStart"/>
       <w:r>
         <w:rPr>
           <w:rFonts w:ascii="Calibri" w:hAnsi="Calibri" w:cs="Segoe UI"/>
@@ -7961,9 +8253,10 @@
           <w:sz w:val="24"/>
           <w:szCs w:val="24"/>
         </w:rPr>
-        <w:t xml:space="preserve"> (</w:t>
-      </w:r>
-      <w:proofErr w:type="spellStart"/>
+        <w:t>(</w:t>
+      </w:r>
+      <w:proofErr w:type="spellStart"/>
+      <w:proofErr w:type="gramEnd"/>
       <w:r>
         <w:rPr>
           <w:rFonts w:ascii="Calibri" w:hAnsi="Calibri" w:cs="Segoe UI"/>
@@ -8146,6 +8439,7 @@
         </w:rPr>
       </w:pPr>
       <w:proofErr w:type="spellStart"/>
+      <w:proofErr w:type="gramStart"/>
       <w:r>
         <w:rPr>
           <w:rFonts w:ascii="Calibri" w:hAnsi="Calibri" w:cs="Segoe UI"/>
@@ -8165,9 +8459,10 @@
           <w:sz w:val="24"/>
           <w:szCs w:val="24"/>
         </w:rPr>
-        <w:t xml:space="preserve"> (</w:t>
-      </w:r>
-      <w:proofErr w:type="spellStart"/>
+        <w:t>(</w:t>
+      </w:r>
+      <w:proofErr w:type="spellStart"/>
+      <w:proofErr w:type="gramEnd"/>
       <w:r>
         <w:rPr>
           <w:rFonts w:ascii="Calibri" w:hAnsi="Calibri" w:cs="Segoe UI"/>
@@ -8320,6 +8615,7 @@
         </w:rPr>
       </w:pPr>
       <w:proofErr w:type="spellStart"/>
+      <w:proofErr w:type="gramStart"/>
       <w:r>
         <w:rPr>
           <w:rFonts w:ascii="Calibri" w:hAnsi="Calibri" w:cs="Segoe UI"/>
@@ -8339,9 +8635,10 @@
           <w:sz w:val="24"/>
           <w:szCs w:val="24"/>
         </w:rPr>
-        <w:t xml:space="preserve"> (</w:t>
-      </w:r>
-      <w:proofErr w:type="spellStart"/>
+        <w:t>(</w:t>
+      </w:r>
+      <w:proofErr w:type="spellStart"/>
+      <w:proofErr w:type="gramEnd"/>
       <w:r>
         <w:rPr>
           <w:rFonts w:ascii="Calibri" w:hAnsi="Calibri" w:cs="Segoe UI"/>
@@ -8466,6 +8763,7 @@
         </w:rPr>
       </w:pPr>
       <w:proofErr w:type="spellStart"/>
+      <w:proofErr w:type="gramStart"/>
       <w:r>
         <w:rPr>
           <w:rFonts w:ascii="Calibri" w:hAnsi="Calibri" w:cs="Segoe UI"/>
@@ -8485,9 +8783,10 @@
           <w:sz w:val="24"/>
           <w:szCs w:val="24"/>
         </w:rPr>
-        <w:t xml:space="preserve"> (</w:t>
-      </w:r>
-      <w:proofErr w:type="spellStart"/>
+        <w:t>(</w:t>
+      </w:r>
+      <w:proofErr w:type="spellStart"/>
+      <w:proofErr w:type="gramEnd"/>
       <w:r>
         <w:rPr>
           <w:rFonts w:ascii="Calibri" w:hAnsi="Calibri" w:cs="Segoe UI"/>
@@ -8670,6 +8969,7 @@
         </w:rPr>
       </w:pPr>
       <w:proofErr w:type="spellStart"/>
+      <w:proofErr w:type="gramStart"/>
       <w:r>
         <w:rPr>
           <w:rFonts w:ascii="Calibri" w:hAnsi="Calibri" w:cs="Segoe UI"/>
@@ -8689,9 +8989,10 @@
           <w:sz w:val="24"/>
           <w:szCs w:val="24"/>
         </w:rPr>
-        <w:t xml:space="preserve"> (</w:t>
-      </w:r>
-      <w:proofErr w:type="spellStart"/>
+        <w:t>(</w:t>
+      </w:r>
+      <w:proofErr w:type="spellStart"/>
+      <w:proofErr w:type="gramEnd"/>
       <w:r>
         <w:rPr>
           <w:rFonts w:ascii="Calibri" w:hAnsi="Calibri" w:cs="Segoe UI"/>
@@ -8853,7 +9154,7 @@
       <w:pPr>
         <w:pStyle w:val="Ttulo1"/>
       </w:pPr>
-      <w:bookmarkStart w:id="9" w:name="_Toc437596716"/>
+      <w:bookmarkStart w:id="9" w:name="_Toc437600997"/>
       <w:r>
         <w:t>Conclusão</w:t>
       </w:r>
@@ -8875,16 +9176,7 @@
           <w:sz w:val="24"/>
           <w:szCs w:val="24"/>
         </w:rPr>
-        <w:t xml:space="preserve">Tantos os objetivos como também as funcionalidades na data de entrega do projeto foram cumpridas. Porém, é notável que ainda é um sistema aquém do AVA. Mas ainda, é válido lembrar que essa não foi a pretensão antes ou no discorrer do projeto para Paradigmas de Programação e Banco de Dados, pois é sabido que um sistema desse porte é necessário um maior tempo ou recurso humano. Com uma base sólida, talvez, possa se expandir o projeto e o desenvolvendo em outras disciplinas do curso de Ciência </w:t>
-      </w:r>
-      <w:r>
-        <w:rPr>
-          <w:rFonts w:cs="Segoe UI"/>
-          <w:sz w:val="24"/>
-          <w:szCs w:val="24"/>
-        </w:rPr>
-        <w:lastRenderedPageBreak/>
-        <w:t>da Computação e o levando ao mesmo patamar da aplicação original, que deu base ao projeto.</w:t>
+        <w:t>Tantos os objetivos como também as funcionalidades na data de entrega do projeto foram cumpridas. Porém, é notável que ainda é um sistema aquém do AVA. Mas ainda, é válido lembrar que essa não foi a pretensão antes ou no discorrer do projeto para Paradigmas de Programação e Banco de Dados, pois é sabido que um sistema desse porte é necessário um maior tempo ou recurso humano. Com uma base sólida, talvez, possa se expandir o projeto e o desenvolvendo em outras disciplinas do curso de Ciência da Computação e o levando ao mesmo patamar da aplicação original, que deu base ao projeto.</w:t>
       </w:r>
     </w:p>
     <w:p>
@@ -11773,7 +12065,7 @@
 </file>
 
 <file path=customXml/itemProps1.xml><?xml version="1.0" encoding="utf-8"?>
-<ds:datastoreItem xmlns:ds="http://schemas.openxmlformats.org/officeDocument/2006/customXml" ds:itemID="{07CA56CF-AB3E-46A5-9579-91C8B261A35E}">
+<ds:datastoreItem xmlns:ds="http://schemas.openxmlformats.org/officeDocument/2006/customXml" ds:itemID="{4D33A70B-867D-4567-A244-BC66CAA2FA02}">
   <ds:schemaRefs>
     <ds:schemaRef ds:uri="http://schemas.openxmlformats.org/officeDocument/2006/bibliography"/>
   </ds:schemaRefs>

</xml_diff>